<commit_message>
A 2.1 van Ivo
</commit_message>
<xml_diff>
--- a/A2template - 2021.docx
+++ b/A2template - 2021.docx
@@ -166,37 +166,8 @@
               </w:rPr>
             </w:pPr>
             <w:r>
-              <w:fldChar w:fldCharType="begin">
-                <w:ffData>
-                  <w:name w:val="Text2"/>
-                  <w:enabled/>
-                  <w:calcOnExit w:val="0"/>
-                  <w:textInput>
-                    <w:default w:val="student no"/>
-                  </w:textInput>
-                </w:ffData>
-              </w:fldChar>
-            </w:r>
-            <w:bookmarkStart w:id="0" w:name="Text2"/>
-            <w:r>
-              <w:rPr>
-                <w:lang w:val="en-GB"/>
-              </w:rPr>
-              <w:instrText xml:space="preserve"> FORMTEXT </w:instrText>
-            </w:r>
-            <w:r>
-              <w:fldChar w:fldCharType="separate"/>
-            </w:r>
-            <w:r>
-              <w:rPr>
-                <w:lang w:val="en-GB"/>
-              </w:rPr>
-              <w:t>student ID</w:t>
-            </w:r>
-            <w:r>
-              <w:fldChar w:fldCharType="end"/>
-            </w:r>
-            <w:bookmarkEnd w:id="0"/>
+              <w:t>1349139</w:t>
+            </w:r>
           </w:p>
         </w:tc>
         <w:tc>
@@ -874,7 +845,7 @@
                 </w:ffData>
               </w:fldChar>
             </w:r>
-            <w:bookmarkStart w:id="1" w:name="Text9"/>
+            <w:bookmarkStart w:id="0" w:name="Text9"/>
             <w:r>
               <w:rPr>
                 <w:lang w:val="en-GB"/>
@@ -904,7 +875,7 @@
               </w:rPr>
               <w:fldChar w:fldCharType="end"/>
             </w:r>
-            <w:bookmarkEnd w:id="1"/>
+            <w:bookmarkEnd w:id="0"/>
           </w:p>
         </w:tc>
       </w:tr>
@@ -5710,7 +5681,7 @@
                 </w:ffData>
               </w:fldChar>
             </w:r>
-            <w:bookmarkStart w:id="2" w:name="Text10"/>
+            <w:bookmarkStart w:id="1" w:name="Text10"/>
             <w:r>
               <w:instrText xml:space="preserve"> FORMTEXT </w:instrText>
             </w:r>
@@ -5723,7 +5694,7 @@
             <w:r>
               <w:fldChar w:fldCharType="end"/>
             </w:r>
-            <w:bookmarkEnd w:id="2"/>
+            <w:bookmarkEnd w:id="1"/>
           </w:p>
         </w:tc>
         <w:tc>

</xml_diff>

<commit_message>
Nieuwe 2.1 met shell&tube en counterflow plate HX
</commit_message>
<xml_diff>
--- a/A2template - 2021.docx
+++ b/A2template - 2021.docx
@@ -637,7 +637,13 @@
         <w:rPr>
           <w:b/>
         </w:rPr>
-        <w:t>Counterflow Heat Exchanger</w:t>
+        <w:t>Shell &amp; tube</w:t>
+      </w:r>
+      <w:r>
+        <w:rPr>
+          <w:b/>
+        </w:rPr>
+        <w:t xml:space="preserve"> Heat Exchanger</w:t>
       </w:r>
       <w:r>
         <w:rPr>

</xml_diff>